<commit_message>
Pushed updated App Deployment Selection and Documentation - Java on behalf of lif5
</commit_message>
<xml_diff>
--- a/docs/Review/to review/App Deployment Selection and Documentation - Java.docx
+++ b/docs/Review/to review/App Deployment Selection and Documentation - Java.docx
@@ -32,7 +32,6 @@
         <w:rPr>
           <w:sz w:val="24"/>
           <w:szCs w:val="24"/>
-          <w:u w:val="single"/>
         </w:rPr>
       </w:pPr>
     </w:p>
@@ -41,16 +40,29 @@
         <w:rPr>
           <w:sz w:val="24"/>
           <w:szCs w:val="24"/>
-          <w:u w:val="single"/>
-        </w:rPr>
-      </w:pPr>
-      <w:r>
-        <w:rPr>
-          <w:sz w:val="24"/>
-          <w:szCs w:val="24"/>
-          <w:u w:val="single"/>
-        </w:rPr>
-        <w:t xml:space="preserve">Java </w:t>
+        </w:rPr>
+      </w:pPr>
+      <w:r>
+        <w:rPr>
+          <w:sz w:val="24"/>
+          <w:szCs w:val="24"/>
+        </w:rPr>
+        <w:t>Selected Java version: 1.7.0_85</w:t>
+      </w:r>
+    </w:p>
+    <w:p>
+      <w:pPr>
+        <w:rPr>
+          <w:sz w:val="24"/>
+          <w:szCs w:val="24"/>
+        </w:rPr>
+      </w:pPr>
+      <w:r>
+        <w:rPr>
+          <w:sz w:val="24"/>
+          <w:szCs w:val="24"/>
+        </w:rPr>
+        <w:t xml:space="preserve">Selected Framework: </w:t>
       </w:r>
     </w:p>
     <w:p>
@@ -58,34 +70,120 @@
         <w:pStyle w:val="ListParagraph"/>
         <w:numPr>
           <w:ilvl w:val="0"/>
+          <w:numId w:val="4"/>
+        </w:numPr>
+        <w:rPr>
+          <w:sz w:val="24"/>
+          <w:szCs w:val="24"/>
+        </w:rPr>
+      </w:pPr>
+      <w:r>
+        <w:rPr>
+          <w:sz w:val="24"/>
+          <w:szCs w:val="24"/>
+        </w:rPr>
+        <w:t xml:space="preserve">Junit: </w:t>
+      </w:r>
+    </w:p>
+    <w:p>
+      <w:pPr>
+        <w:pStyle w:val="ListParagraph"/>
+        <w:numPr>
+          <w:ilvl w:val="1"/>
           <w:numId w:val="1"/>
         </w:numPr>
         <w:rPr>
           <w:sz w:val="24"/>
           <w:szCs w:val="24"/>
-          <w:u w:val="single"/>
-        </w:rPr>
-      </w:pPr>
-      <w:r>
-        <w:rPr>
-          <w:sz w:val="24"/>
-          <w:szCs w:val="24"/>
-        </w:rPr>
-        <w:t>Java v</w:t>
-      </w:r>
-      <w:r>
-        <w:rPr>
-          <w:sz w:val="24"/>
-          <w:szCs w:val="24"/>
-        </w:rPr>
-        <w:t>ersion -</w:t>
-      </w:r>
-      <w:r>
-        <w:rPr>
-          <w:sz w:val="24"/>
-          <w:szCs w:val="24"/>
-        </w:rPr>
-        <w:t xml:space="preserve"> 1.7.0_85</w:t>
+        </w:rPr>
+      </w:pPr>
+      <w:r>
+        <w:rPr>
+          <w:sz w:val="24"/>
+          <w:szCs w:val="24"/>
+        </w:rPr>
+        <w:t>Version 4.12</w:t>
+      </w:r>
+    </w:p>
+    <w:p>
+      <w:pPr>
+        <w:pStyle w:val="ListParagraph"/>
+        <w:numPr>
+          <w:ilvl w:val="1"/>
+          <w:numId w:val="1"/>
+        </w:numPr>
+        <w:rPr>
+          <w:sz w:val="24"/>
+          <w:szCs w:val="24"/>
+        </w:rPr>
+      </w:pPr>
+      <w:r>
+        <w:rPr>
+          <w:sz w:val="24"/>
+          <w:szCs w:val="24"/>
+        </w:rPr>
+        <w:t>Requires JDK 1.5 or above</w:t>
+      </w:r>
+      <w:r>
+        <w:rPr>
+          <w:rStyle w:val="FootnoteReference"/>
+        </w:rPr>
+        <w:footnoteRef/>
+      </w:r>
+    </w:p>
+    <w:p>
+      <w:pPr>
+        <w:pStyle w:val="ListParagraph"/>
+        <w:numPr>
+          <w:ilvl w:val="1"/>
+          <w:numId w:val="1"/>
+        </w:numPr>
+        <w:rPr>
+          <w:sz w:val="24"/>
+          <w:szCs w:val="24"/>
+        </w:rPr>
+      </w:pPr>
+      <w:r>
+        <w:rPr>
+          <w:sz w:val="24"/>
+          <w:szCs w:val="24"/>
+        </w:rPr>
+        <w:t>No minimum requirement for memory or disk space</w:t>
+      </w:r>
+      <w:r>
+        <w:rPr>
+          <w:rStyle w:val="FootnoteReference"/>
+        </w:rPr>
+        <w:footnoteRef/>
+      </w:r>
+    </w:p>
+    <w:p>
+      <w:pPr>
+        <w:rPr>
+          <w:sz w:val="24"/>
+          <w:szCs w:val="24"/>
+        </w:rPr>
+      </w:pPr>
+      <w:r>
+        <w:rPr>
+          <w:sz w:val="24"/>
+          <w:szCs w:val="24"/>
+        </w:rPr>
+        <w:t xml:space="preserve">Selected </w:t>
+      </w:r>
+      <w:r>
+        <w:rPr>
+          <w:sz w:val="24"/>
+          <w:szCs w:val="24"/>
+        </w:rPr>
+        <w:t>Data Access API</w:t>
+      </w:r>
+      <w:r>
+        <w:rPr>
+          <w:sz w:val="24"/>
+          <w:szCs w:val="24"/>
+        </w:rPr>
+        <w:t>:</w:t>
       </w:r>
     </w:p>
     <w:p>
@@ -93,226 +191,143 @@
         <w:pStyle w:val="ListParagraph"/>
         <w:numPr>
           <w:ilvl w:val="0"/>
+          <w:numId w:val="4"/>
+        </w:numPr>
+        <w:rPr>
+          <w:sz w:val="24"/>
+          <w:szCs w:val="24"/>
+        </w:rPr>
+      </w:pPr>
+      <w:r>
+        <w:rPr>
+          <w:sz w:val="24"/>
+          <w:szCs w:val="24"/>
+        </w:rPr>
+        <w:t>JDBC:</w:t>
+      </w:r>
+    </w:p>
+    <w:p>
+      <w:pPr>
+        <w:pStyle w:val="ListParagraph"/>
+        <w:numPr>
+          <w:ilvl w:val="1"/>
           <w:numId w:val="1"/>
         </w:numPr>
         <w:rPr>
           <w:sz w:val="24"/>
           <w:szCs w:val="24"/>
-          <w:u w:val="single"/>
-        </w:rPr>
-      </w:pPr>
-      <w:r>
-        <w:rPr>
-          <w:sz w:val="24"/>
-          <w:szCs w:val="24"/>
-        </w:rPr>
-        <w:t xml:space="preserve">Framework -  JUnit version 4.12 (latest version) </w:t>
+        </w:rPr>
+      </w:pPr>
+      <w:r>
+        <w:rPr>
+          <w:sz w:val="24"/>
+          <w:szCs w:val="24"/>
+        </w:rPr>
+        <w:t>Version 4.2</w:t>
       </w:r>
     </w:p>
     <w:p>
       <w:pPr>
         <w:pStyle w:val="ListParagraph"/>
         <w:numPr>
-          <w:ilvl w:val="0"/>
+          <w:ilvl w:val="1"/>
           <w:numId w:val="1"/>
         </w:numPr>
         <w:rPr>
           <w:sz w:val="24"/>
           <w:szCs w:val="24"/>
-          <w:u w:val="single"/>
-        </w:rPr>
-      </w:pPr>
-      <w:r>
-        <w:rPr>
-          <w:sz w:val="24"/>
-          <w:szCs w:val="24"/>
-        </w:rPr>
-        <w:t xml:space="preserve">JDBC version 4.2 (latest version) </w:t>
+        </w:rPr>
+      </w:pPr>
+      <w:r>
+        <w:rPr>
+          <w:sz w:val="24"/>
+          <w:szCs w:val="24"/>
+        </w:rPr>
+        <w:t>Driver: Connector/J Version 5.1.37</w:t>
       </w:r>
     </w:p>
     <w:p>
       <w:pPr>
         <w:rPr>
-          <w:sz w:val="24"/>
-          <w:szCs w:val="24"/>
-        </w:rPr>
-      </w:pPr>
-    </w:p>
-    <w:p>
-      <w:pPr>
-        <w:rPr>
-          <w:sz w:val="24"/>
-          <w:szCs w:val="24"/>
-        </w:rPr>
-      </w:pPr>
-      <w:r>
-        <w:rPr>
-          <w:sz w:val="24"/>
-          <w:szCs w:val="24"/>
-        </w:rPr>
-        <w:t>For discussion:</w:t>
-      </w:r>
-    </w:p>
-    <w:p>
-      <w:pPr>
-        <w:rPr>
-          <w:sz w:val="24"/>
-          <w:szCs w:val="24"/>
-        </w:rPr>
-      </w:pPr>
-      <w:r>
-        <w:rPr>
-          <w:sz w:val="24"/>
-          <w:szCs w:val="24"/>
-        </w:rPr>
-        <w:t xml:space="preserve">JDBC drivers are client-side adapters installed on the client machine, not on the server) that convert requests from java programs to a protocol that the DBMS can understand. </w:t>
-      </w:r>
-    </w:p>
-    <w:p>
-      <w:pPr>
-        <w:rPr>
-          <w:sz w:val="24"/>
-          <w:szCs w:val="24"/>
-        </w:rPr>
-      </w:pPr>
-      <w:r>
-        <w:rPr>
-          <w:sz w:val="24"/>
-          <w:szCs w:val="24"/>
-        </w:rPr>
-        <w:t xml:space="preserve">Types of drivers – </w:t>
-      </w:r>
-    </w:p>
-    <w:p>
-      <w:pPr>
-        <w:pStyle w:val="ListParagraph"/>
-        <w:numPr>
-          <w:ilvl w:val="0"/>
-          <w:numId w:val="3"/>
-        </w:numPr>
-        <w:rPr>
-          <w:sz w:val="24"/>
-          <w:szCs w:val="24"/>
-        </w:rPr>
-      </w:pPr>
-      <w:r>
-        <w:rPr>
-          <w:sz w:val="24"/>
-          <w:szCs w:val="24"/>
-        </w:rPr>
-        <w:t>Calls native code of the locally available ODBC driver (though removed in 4.2).</w:t>
-      </w:r>
+          <w:sz w:val="20"/>
+          <w:szCs w:val="20"/>
+        </w:rPr>
+      </w:pPr>
       <w:bookmarkStart w:id="0" w:name="_GoBack"/>
       <w:bookmarkEnd w:id="0"/>
     </w:p>
     <w:p>
       <w:pPr>
-        <w:pStyle w:val="ListParagraph"/>
-        <w:numPr>
-          <w:ilvl w:val="0"/>
-          <w:numId w:val="3"/>
-        </w:numPr>
-        <w:rPr>
-          <w:sz w:val="24"/>
-          <w:szCs w:val="24"/>
-        </w:rPr>
-      </w:pPr>
-      <w:r>
-        <w:rPr>
-          <w:sz w:val="24"/>
-          <w:szCs w:val="24"/>
-        </w:rPr>
-        <w:t>Calls database vendor native library on a client side. This then talks to the database over the network.</w:t>
+        <w:rPr>
+          <w:sz w:val="20"/>
+          <w:szCs w:val="20"/>
+        </w:rPr>
+      </w:pPr>
+      <w:r>
+        <w:rPr>
+          <w:sz w:val="20"/>
+          <w:szCs w:val="20"/>
+        </w:rPr>
+        <w:t>____________________________</w:t>
       </w:r>
     </w:p>
     <w:p>
       <w:pPr>
-        <w:pStyle w:val="ListParagraph"/>
-        <w:numPr>
-          <w:ilvl w:val="0"/>
-          <w:numId w:val="3"/>
-        </w:numPr>
-        <w:rPr>
-          <w:sz w:val="24"/>
-          <w:szCs w:val="24"/>
-        </w:rPr>
-      </w:pPr>
-      <w:r>
-        <w:rPr>
-          <w:sz w:val="24"/>
-          <w:szCs w:val="24"/>
-        </w:rPr>
-        <w:t>Pure- java driver that talks with the server-side middle</w:t>
-      </w:r>
-      <w:r>
-        <w:rPr>
-          <w:sz w:val="24"/>
-          <w:szCs w:val="24"/>
-        </w:rPr>
-        <w:t>ware then talks to the database.</w:t>
+        <w:rPr>
+          <w:sz w:val="20"/>
+          <w:szCs w:val="20"/>
+        </w:rPr>
+      </w:pPr>
+      <w:r>
+        <w:rPr>
+          <w:rStyle w:val="FootnoteReference"/>
+        </w:rPr>
+        <w:footnoteRef/>
+      </w:r>
+      <w:r>
+        <w:rPr>
+          <w:sz w:val="20"/>
+          <w:szCs w:val="20"/>
+        </w:rPr>
+        <w:t xml:space="preserve"> </w:t>
+      </w:r>
+      <w:proofErr w:type="spellStart"/>
+      <w:proofErr w:type="gramStart"/>
+      <w:r>
+        <w:rPr>
+          <w:sz w:val="20"/>
+          <w:szCs w:val="20"/>
+        </w:rPr>
+        <w:t>tutorialspoint</w:t>
+      </w:r>
+      <w:proofErr w:type="spellEnd"/>
+      <w:proofErr w:type="gramEnd"/>
+      <w:r>
+        <w:rPr>
+          <w:sz w:val="20"/>
+          <w:szCs w:val="20"/>
+        </w:rPr>
+        <w:t xml:space="preserve"> Junit Environment Setup page [Online]                                                                                                              Available from: </w:t>
+      </w:r>
+      <w:hyperlink r:id="rId6" w:history="1">
+        <w:r>
+          <w:rPr>
+            <w:rStyle w:val="Hyperlink"/>
+            <w:sz w:val="20"/>
+            <w:szCs w:val="20"/>
+          </w:rPr>
+          <w:t>http://www.tutorialspoint.com/junit/junit_environment_setup.htm</w:t>
+        </w:r>
+      </w:hyperlink>
+      <w:r>
+        <w:rPr>
+          <w:sz w:val="20"/>
+          <w:szCs w:val="20"/>
+        </w:rPr>
+        <w:t xml:space="preserve"> [Accessed 27th October 2015] </w:t>
       </w:r>
     </w:p>
-    <w:p>
-      <w:pPr>
-        <w:pStyle w:val="ListParagraph"/>
-        <w:numPr>
-          <w:ilvl w:val="0"/>
-          <w:numId w:val="3"/>
-        </w:numPr>
-        <w:rPr>
-          <w:sz w:val="24"/>
-          <w:szCs w:val="24"/>
-        </w:rPr>
-      </w:pPr>
-      <w:r>
-        <w:rPr>
-          <w:sz w:val="24"/>
-          <w:szCs w:val="24"/>
-        </w:rPr>
-        <w:t xml:space="preserve">Pure-java driver that uses database native protocol. </w:t>
-      </w:r>
-    </w:p>
-    <w:p>
-      <w:pPr>
-        <w:rPr>
-          <w:sz w:val="24"/>
-          <w:szCs w:val="24"/>
-        </w:rPr>
-      </w:pPr>
-    </w:p>
-    <w:p>
-      <w:pPr>
-        <w:rPr>
-          <w:sz w:val="24"/>
-          <w:szCs w:val="24"/>
-          <w:u w:val="single"/>
-        </w:rPr>
-      </w:pPr>
-    </w:p>
-    <w:p>
-      <w:pPr>
-        <w:rPr>
-          <w:sz w:val="24"/>
-          <w:szCs w:val="24"/>
-          <w:u w:val="single"/>
-        </w:rPr>
-      </w:pPr>
-      <w:r>
-        <w:rPr>
-          <w:sz w:val="24"/>
-          <w:szCs w:val="24"/>
-          <w:u w:val="single"/>
-        </w:rPr>
-        <w:t xml:space="preserve">     </w:t>
-      </w:r>
-      <w:r>
-        <w:rPr>
-          <w:sz w:val="24"/>
-          <w:szCs w:val="24"/>
-        </w:rPr>
-        <w:t xml:space="preserve"> </w:t>
-      </w:r>
-    </w:p>
+    <w:p/>
     <w:sectPr>
       <w:pgSz w:w="11906" w:h="16838"/>
       <w:pgMar w:top="1440" w:right="1440" w:bottom="1440" w:left="1440" w:header="708" w:footer="708" w:gutter="0"/>
@@ -326,92 +341,116 @@
 <file path=word/numbering.xml><?xml version="1.0" encoding="utf-8"?>
 <w:numbering xmlns:wpc="http://schemas.microsoft.com/office/word/2010/wordprocessingCanvas" xmlns:mc="http://schemas.openxmlformats.org/markup-compatibility/2006" xmlns:o="urn:schemas-microsoft-com:office:office" xmlns:r="http://schemas.openxmlformats.org/officeDocument/2006/relationships" xmlns:m="http://schemas.openxmlformats.org/officeDocument/2006/math" xmlns:v="urn:schemas-microsoft-com:vml" xmlns:wp14="http://schemas.microsoft.com/office/word/2010/wordprocessingDrawing" xmlns:wp="http://schemas.openxmlformats.org/drawingml/2006/wordprocessingDrawing" xmlns:w10="urn:schemas-microsoft-com:office:word" xmlns:w="http://schemas.openxmlformats.org/wordprocessingml/2006/main" xmlns:w14="http://schemas.microsoft.com/office/word/2010/wordml" xmlns:w15="http://schemas.microsoft.com/office/word/2012/wordml" xmlns:wpg="http://schemas.microsoft.com/office/word/2010/wordprocessingGroup" xmlns:wpi="http://schemas.microsoft.com/office/word/2010/wordprocessingInk" xmlns:wne="http://schemas.microsoft.com/office/word/2006/wordml" xmlns:wps="http://schemas.microsoft.com/office/word/2010/wordprocessingShape" mc:Ignorable="w14 w15 wp14">
   <w:abstractNum w:abstractNumId="0" w15:restartNumberingAfterBreak="0">
-    <w:nsid w:val="06132F2A"/>
+    <w:nsid w:val="2F2A1353"/>
     <w:multiLevelType w:val="hybridMultilevel"/>
-    <w:tmpl w:val="F7343B40"/>
-    <w:lvl w:ilvl="0" w:tplc="0809000F">
-      <w:start w:val="1"/>
-      <w:numFmt w:val="decimal"/>
-      <w:lvlText w:val="%1."/>
+    <w:tmpl w:val="9D36AB6A"/>
+    <w:lvl w:ilvl="0" w:tplc="08090001">
+      <w:start w:val="1"/>
+      <w:numFmt w:val="bullet"/>
+      <w:lvlText w:val=""/>
       <w:lvlJc w:val="left"/>
       <w:pPr>
         <w:ind w:left="720" w:hanging="360"/>
       </w:pPr>
       <w:rPr>
-        <w:rFonts w:hint="default"/>
-      </w:rPr>
-    </w:lvl>
-    <w:lvl w:ilvl="1" w:tplc="08090019" w:tentative="1">
-      <w:start w:val="1"/>
-      <w:numFmt w:val="lowerLetter"/>
-      <w:lvlText w:val="%2."/>
+        <w:rFonts w:ascii="Symbol" w:hAnsi="Symbol" w:hint="default"/>
+      </w:rPr>
+    </w:lvl>
+    <w:lvl w:ilvl="1" w:tplc="08090003" w:tentative="1">
+      <w:start w:val="1"/>
+      <w:numFmt w:val="bullet"/>
+      <w:lvlText w:val="o"/>
       <w:lvlJc w:val="left"/>
       <w:pPr>
         <w:ind w:left="1440" w:hanging="360"/>
       </w:pPr>
-    </w:lvl>
-    <w:lvl w:ilvl="2" w:tplc="0809001B" w:tentative="1">
-      <w:start w:val="1"/>
-      <w:numFmt w:val="lowerRoman"/>
-      <w:lvlText w:val="%3."/>
-      <w:lvlJc w:val="right"/>
-      <w:pPr>
-        <w:ind w:left="2160" w:hanging="180"/>
-      </w:pPr>
-    </w:lvl>
-    <w:lvl w:ilvl="3" w:tplc="0809000F" w:tentative="1">
-      <w:start w:val="1"/>
-      <w:numFmt w:val="decimal"/>
-      <w:lvlText w:val="%4."/>
+      <w:rPr>
+        <w:rFonts w:ascii="Courier New" w:hAnsi="Courier New" w:cs="Courier New" w:hint="default"/>
+      </w:rPr>
+    </w:lvl>
+    <w:lvl w:ilvl="2" w:tplc="08090005" w:tentative="1">
+      <w:start w:val="1"/>
+      <w:numFmt w:val="bullet"/>
+      <w:lvlText w:val=""/>
+      <w:lvlJc w:val="left"/>
+      <w:pPr>
+        <w:ind w:left="2160" w:hanging="360"/>
+      </w:pPr>
+      <w:rPr>
+        <w:rFonts w:ascii="Wingdings" w:hAnsi="Wingdings" w:hint="default"/>
+      </w:rPr>
+    </w:lvl>
+    <w:lvl w:ilvl="3" w:tplc="08090001" w:tentative="1">
+      <w:start w:val="1"/>
+      <w:numFmt w:val="bullet"/>
+      <w:lvlText w:val=""/>
       <w:lvlJc w:val="left"/>
       <w:pPr>
         <w:ind w:left="2880" w:hanging="360"/>
       </w:pPr>
-    </w:lvl>
-    <w:lvl w:ilvl="4" w:tplc="08090019" w:tentative="1">
-      <w:start w:val="1"/>
-      <w:numFmt w:val="lowerLetter"/>
-      <w:lvlText w:val="%5."/>
+      <w:rPr>
+        <w:rFonts w:ascii="Symbol" w:hAnsi="Symbol" w:hint="default"/>
+      </w:rPr>
+    </w:lvl>
+    <w:lvl w:ilvl="4" w:tplc="08090003" w:tentative="1">
+      <w:start w:val="1"/>
+      <w:numFmt w:val="bullet"/>
+      <w:lvlText w:val="o"/>
       <w:lvlJc w:val="left"/>
       <w:pPr>
         <w:ind w:left="3600" w:hanging="360"/>
       </w:pPr>
-    </w:lvl>
-    <w:lvl w:ilvl="5" w:tplc="0809001B" w:tentative="1">
-      <w:start w:val="1"/>
-      <w:numFmt w:val="lowerRoman"/>
-      <w:lvlText w:val="%6."/>
-      <w:lvlJc w:val="right"/>
-      <w:pPr>
-        <w:ind w:left="4320" w:hanging="180"/>
-      </w:pPr>
-    </w:lvl>
-    <w:lvl w:ilvl="6" w:tplc="0809000F" w:tentative="1">
-      <w:start w:val="1"/>
-      <w:numFmt w:val="decimal"/>
-      <w:lvlText w:val="%7."/>
+      <w:rPr>
+        <w:rFonts w:ascii="Courier New" w:hAnsi="Courier New" w:cs="Courier New" w:hint="default"/>
+      </w:rPr>
+    </w:lvl>
+    <w:lvl w:ilvl="5" w:tplc="08090005" w:tentative="1">
+      <w:start w:val="1"/>
+      <w:numFmt w:val="bullet"/>
+      <w:lvlText w:val=""/>
+      <w:lvlJc w:val="left"/>
+      <w:pPr>
+        <w:ind w:left="4320" w:hanging="360"/>
+      </w:pPr>
+      <w:rPr>
+        <w:rFonts w:ascii="Wingdings" w:hAnsi="Wingdings" w:hint="default"/>
+      </w:rPr>
+    </w:lvl>
+    <w:lvl w:ilvl="6" w:tplc="08090001" w:tentative="1">
+      <w:start w:val="1"/>
+      <w:numFmt w:val="bullet"/>
+      <w:lvlText w:val=""/>
       <w:lvlJc w:val="left"/>
       <w:pPr>
         <w:ind w:left="5040" w:hanging="360"/>
       </w:pPr>
-    </w:lvl>
-    <w:lvl w:ilvl="7" w:tplc="08090019" w:tentative="1">
-      <w:start w:val="1"/>
-      <w:numFmt w:val="lowerLetter"/>
-      <w:lvlText w:val="%8."/>
+      <w:rPr>
+        <w:rFonts w:ascii="Symbol" w:hAnsi="Symbol" w:hint="default"/>
+      </w:rPr>
+    </w:lvl>
+    <w:lvl w:ilvl="7" w:tplc="08090003" w:tentative="1">
+      <w:start w:val="1"/>
+      <w:numFmt w:val="bullet"/>
+      <w:lvlText w:val="o"/>
       <w:lvlJc w:val="left"/>
       <w:pPr>
         <w:ind w:left="5760" w:hanging="360"/>
       </w:pPr>
-    </w:lvl>
-    <w:lvl w:ilvl="8" w:tplc="0809001B" w:tentative="1">
-      <w:start w:val="1"/>
-      <w:numFmt w:val="lowerRoman"/>
-      <w:lvlText w:val="%9."/>
-      <w:lvlJc w:val="right"/>
-      <w:pPr>
-        <w:ind w:left="6480" w:hanging="180"/>
-      </w:pPr>
+      <w:rPr>
+        <w:rFonts w:ascii="Courier New" w:hAnsi="Courier New" w:cs="Courier New" w:hint="default"/>
+      </w:rPr>
+    </w:lvl>
+    <w:lvl w:ilvl="8" w:tplc="08090005" w:tentative="1">
+      <w:start w:val="1"/>
+      <w:numFmt w:val="bullet"/>
+      <w:lvlText w:val=""/>
+      <w:lvlJc w:val="left"/>
+      <w:pPr>
+        <w:ind w:left="6480" w:hanging="360"/>
+      </w:pPr>
+      <w:rPr>
+        <w:rFonts w:ascii="Wingdings" w:hAnsi="Wingdings" w:hint="default"/>
+      </w:rPr>
     </w:lvl>
   </w:abstractNum>
   <w:abstractNum w:abstractNumId="1" w15:restartNumberingAfterBreak="0">
@@ -530,7 +569,7 @@
   <w:abstractNum w:abstractNumId="2" w15:restartNumberingAfterBreak="0">
     <w:nsid w:val="58D77085"/>
     <w:multiLevelType w:val="hybridMultilevel"/>
-    <w:tmpl w:val="FEFA4E0A"/>
+    <w:tmpl w:val="F63C1722"/>
     <w:lvl w:ilvl="0" w:tplc="08090001">
       <w:start w:val="1"/>
       <w:numFmt w:val="bullet"/>
@@ -541,6 +580,117 @@
       </w:pPr>
       <w:rPr>
         <w:rFonts w:ascii="Symbol" w:hAnsi="Symbol" w:hint="default"/>
+      </w:rPr>
+    </w:lvl>
+    <w:lvl w:ilvl="1" w:tplc="B9EE92E0">
+      <w:numFmt w:val="bullet"/>
+      <w:lvlText w:val="-"/>
+      <w:lvlJc w:val="left"/>
+      <w:pPr>
+        <w:ind w:left="1440" w:hanging="360"/>
+      </w:pPr>
+      <w:rPr>
+        <w:rFonts w:ascii="Calibri" w:eastAsiaTheme="minorHAnsi" w:hAnsi="Calibri" w:cstheme="minorBidi" w:hint="default"/>
+      </w:rPr>
+    </w:lvl>
+    <w:lvl w:ilvl="2" w:tplc="08090005" w:tentative="1">
+      <w:start w:val="1"/>
+      <w:numFmt w:val="bullet"/>
+      <w:lvlText w:val=""/>
+      <w:lvlJc w:val="left"/>
+      <w:pPr>
+        <w:ind w:left="2160" w:hanging="360"/>
+      </w:pPr>
+      <w:rPr>
+        <w:rFonts w:ascii="Wingdings" w:hAnsi="Wingdings" w:hint="default"/>
+      </w:rPr>
+    </w:lvl>
+    <w:lvl w:ilvl="3" w:tplc="08090001">
+      <w:start w:val="1"/>
+      <w:numFmt w:val="bullet"/>
+      <w:lvlText w:val=""/>
+      <w:lvlJc w:val="left"/>
+      <w:pPr>
+        <w:ind w:left="2880" w:hanging="360"/>
+      </w:pPr>
+      <w:rPr>
+        <w:rFonts w:ascii="Symbol" w:hAnsi="Symbol" w:hint="default"/>
+      </w:rPr>
+    </w:lvl>
+    <w:lvl w:ilvl="4" w:tplc="08090003" w:tentative="1">
+      <w:start w:val="1"/>
+      <w:numFmt w:val="bullet"/>
+      <w:lvlText w:val="o"/>
+      <w:lvlJc w:val="left"/>
+      <w:pPr>
+        <w:ind w:left="3600" w:hanging="360"/>
+      </w:pPr>
+      <w:rPr>
+        <w:rFonts w:ascii="Courier New" w:hAnsi="Courier New" w:cs="Courier New" w:hint="default"/>
+      </w:rPr>
+    </w:lvl>
+    <w:lvl w:ilvl="5" w:tplc="08090005" w:tentative="1">
+      <w:start w:val="1"/>
+      <w:numFmt w:val="bullet"/>
+      <w:lvlText w:val=""/>
+      <w:lvlJc w:val="left"/>
+      <w:pPr>
+        <w:ind w:left="4320" w:hanging="360"/>
+      </w:pPr>
+      <w:rPr>
+        <w:rFonts w:ascii="Wingdings" w:hAnsi="Wingdings" w:hint="default"/>
+      </w:rPr>
+    </w:lvl>
+    <w:lvl w:ilvl="6" w:tplc="08090001" w:tentative="1">
+      <w:start w:val="1"/>
+      <w:numFmt w:val="bullet"/>
+      <w:lvlText w:val=""/>
+      <w:lvlJc w:val="left"/>
+      <w:pPr>
+        <w:ind w:left="5040" w:hanging="360"/>
+      </w:pPr>
+      <w:rPr>
+        <w:rFonts w:ascii="Symbol" w:hAnsi="Symbol" w:hint="default"/>
+      </w:rPr>
+    </w:lvl>
+    <w:lvl w:ilvl="7" w:tplc="08090003" w:tentative="1">
+      <w:start w:val="1"/>
+      <w:numFmt w:val="bullet"/>
+      <w:lvlText w:val="o"/>
+      <w:lvlJc w:val="left"/>
+      <w:pPr>
+        <w:ind w:left="5760" w:hanging="360"/>
+      </w:pPr>
+      <w:rPr>
+        <w:rFonts w:ascii="Courier New" w:hAnsi="Courier New" w:cs="Courier New" w:hint="default"/>
+      </w:rPr>
+    </w:lvl>
+    <w:lvl w:ilvl="8" w:tplc="08090005" w:tentative="1">
+      <w:start w:val="1"/>
+      <w:numFmt w:val="bullet"/>
+      <w:lvlText w:val=""/>
+      <w:lvlJc w:val="left"/>
+      <w:pPr>
+        <w:ind w:left="6480" w:hanging="360"/>
+      </w:pPr>
+      <w:rPr>
+        <w:rFonts w:ascii="Wingdings" w:hAnsi="Wingdings" w:hint="default"/>
+      </w:rPr>
+    </w:lvl>
+  </w:abstractNum>
+  <w:abstractNum w:abstractNumId="3" w15:restartNumberingAfterBreak="0">
+    <w:nsid w:val="7F1A6D42"/>
+    <w:multiLevelType w:val="hybridMultilevel"/>
+    <w:tmpl w:val="DE528D3A"/>
+    <w:lvl w:ilvl="0" w:tplc="615448EC">
+      <w:numFmt w:val="bullet"/>
+      <w:lvlText w:val="-"/>
+      <w:lvlJc w:val="left"/>
+      <w:pPr>
+        <w:ind w:left="720" w:hanging="360"/>
+      </w:pPr>
+      <w:rPr>
+        <w:rFonts w:ascii="Calibri" w:eastAsiaTheme="minorHAnsi" w:hAnsi="Calibri" w:cstheme="minorBidi" w:hint="default"/>
       </w:rPr>
     </w:lvl>
     <w:lvl w:ilvl="1" w:tplc="08090003" w:tentative="1">
@@ -644,10 +794,13 @@
     <w:abstractNumId w:val="2"/>
   </w:num>
   <w:num w:numId="2">
-    <w:abstractNumId w:val="0"/>
+    <w:abstractNumId w:val="1"/>
   </w:num>
   <w:num w:numId="3">
-    <w:abstractNumId w:val="1"/>
+    <w:abstractNumId w:val="3"/>
+  </w:num>
+  <w:num w:numId="4">
+    <w:abstractNumId w:val="0"/>
   </w:num>
 </w:numbering>
 </file>
@@ -1045,6 +1198,7 @@
   <w:style w:type="paragraph" w:default="1" w:styleId="Normal">
     <w:name w:val="Normal"/>
     <w:qFormat/>
+    <w:rsid w:val="00162391"/>
   </w:style>
   <w:style w:type="character" w:default="1" w:styleId="DefaultParagraphFont">
     <w:name w:val="Default Paragraph Font"/>
@@ -1078,11 +1232,66 @@
     <w:basedOn w:val="Normal"/>
     <w:uiPriority w:val="34"/>
     <w:qFormat/>
-    <w:rsid w:val="00BE063B"/>
+    <w:rsid w:val="00162391"/>
     <w:pPr>
       <w:ind w:left="720"/>
       <w:contextualSpacing/>
     </w:pPr>
+  </w:style>
+  <w:style w:type="paragraph" w:styleId="FootnoteText">
+    <w:name w:val="footnote text"/>
+    <w:basedOn w:val="Normal"/>
+    <w:link w:val="FootnoteTextChar"/>
+    <w:uiPriority w:val="99"/>
+    <w:semiHidden/>
+    <w:unhideWhenUsed/>
+    <w:rsid w:val="00C47F0F"/>
+    <w:pPr>
+      <w:spacing w:after="0" w:line="240" w:lineRule="auto"/>
+    </w:pPr>
+    <w:rPr>
+      <w:sz w:val="20"/>
+      <w:szCs w:val="20"/>
+    </w:rPr>
+  </w:style>
+  <w:style w:type="character" w:customStyle="1" w:styleId="FootnoteTextChar">
+    <w:name w:val="Footnote Text Char"/>
+    <w:basedOn w:val="DefaultParagraphFont"/>
+    <w:link w:val="FootnoteText"/>
+    <w:uiPriority w:val="99"/>
+    <w:semiHidden/>
+    <w:rsid w:val="00C47F0F"/>
+    <w:rPr>
+      <w:sz w:val="20"/>
+      <w:szCs w:val="20"/>
+    </w:rPr>
+  </w:style>
+  <w:style w:type="character" w:styleId="FootnoteReference">
+    <w:name w:val="footnote reference"/>
+    <w:basedOn w:val="DefaultParagraphFont"/>
+    <w:uiPriority w:val="99"/>
+    <w:semiHidden/>
+    <w:unhideWhenUsed/>
+    <w:rsid w:val="00C47F0F"/>
+    <w:rPr>
+      <w:vertAlign w:val="superscript"/>
+    </w:rPr>
+  </w:style>
+  <w:style w:type="character" w:customStyle="1" w:styleId="afpanelgrouplayout">
+    <w:name w:val="af_panelgrouplayout"/>
+    <w:basedOn w:val="DefaultParagraphFont"/>
+    <w:rsid w:val="00C47F0F"/>
+  </w:style>
+  <w:style w:type="character" w:styleId="Hyperlink">
+    <w:name w:val="Hyperlink"/>
+    <w:basedOn w:val="DefaultParagraphFont"/>
+    <w:uiPriority w:val="99"/>
+    <w:unhideWhenUsed/>
+    <w:rsid w:val="00C47F0F"/>
+    <w:rPr>
+      <w:color w:val="0563C1" w:themeColor="hyperlink"/>
+      <w:u w:val="single"/>
+    </w:rPr>
   </w:style>
 </w:styles>
 </file>
@@ -1346,4 +1555,29 @@
     </a:ext>
   </a:extLst>
 </a:theme>
+</file>
+
+<file path=customXml/item1.xml><?xml version="1.0" encoding="utf-8"?>
+<b:Sources xmlns:b="http://schemas.openxmlformats.org/officeDocument/2006/bibliography" xmlns="http://schemas.openxmlformats.org/officeDocument/2006/bibliography" SelectedStyle="\APASixthEditionOfficeOnline.xsl" StyleName="APA" Version="6">
+  <b:Source>
+    <b:Tag>1</b:Tag>
+    <b:SourceType>InternetSite</b:SourceType>
+    <b:Guid>{5F63C640-0781-4E19-9CED-69927F72B016}</b:Guid>
+    <b:Title>JUnit Environment Setup</b:Title>
+    <b:Year>2015</b:Year>
+    <b:InternetSiteTitle>tutorialspoint </b:InternetSiteTitle>
+    <b:Month>10</b:Month>
+    <b:Day>27</b:Day>
+    <b:URL>http://www.tutorialspoint.com/junit/junit_environment_setup.htm</b:URL>
+    <b:RefOrder>1</b:RefOrder>
+  </b:Source>
+</b:Sources>
+</file>
+
+<file path=customXml/itemProps1.xml><?xml version="1.0" encoding="utf-8"?>
+<ds:datastoreItem xmlns:ds="http://schemas.openxmlformats.org/officeDocument/2006/customXml" ds:itemID="{D4F2F4B8-3B88-4BE7-9449-7599A0F89AF4}">
+  <ds:schemaRefs>
+    <ds:schemaRef ds:uri="http://schemas.openxmlformats.org/officeDocument/2006/bibliography"/>
+  </ds:schemaRefs>
+</ds:datastoreItem>
 </file>
</xml_diff>